<commit_message>
FIRF-32 : wp272 wp275 summary
</commit_message>
<xml_diff>
--- a/user_folders/ege_g/doc/summary_wp272_wp275.docx
+++ b/user_folders/ege_g/doc/summary_wp272_wp275.docx
@@ -49,6 +49,13 @@
           <w:szCs w:val="24"/>
         </w:rPr>
         <w:t>The assertion of the reset signal is not timing critical. The duration of the reset pulse is generally long compared to the clock period and even if flip-flops are reset at slightly different times, it does not matter because all operations are effectively halted. All top-level behavior is frozen, so minor variations in when flip-flops are reset do not cause issues.</w:t>
+      </w:r>
+      <w:r>
+        <w:rPr>
+          <w:sz w:val="24"/>
+          <w:szCs w:val="24"/>
+        </w:rPr>
+        <w:t xml:space="preserve"> </w:t>
       </w:r>
     </w:p>
     <w:p>
@@ -705,6 +712,9 @@
         <w:jc w:val="center"/>
       </w:pPr>
       <w:r>
+        <w:rPr>
+          <w:noProof/>
+        </w:rPr>
         <w:lastRenderedPageBreak/>
         <w:drawing>
           <wp:inline distT="0" distB="0" distL="0" distR="0" wp14:anchorId="18FE5B93" wp14:editId="2254BD15">

</xml_diff>